<commit_message>
feat: creacion de la rama
</commit_message>
<xml_diff>
--- a/backend.docx
+++ b/backend.docx
@@ -13,6 +13,11 @@
       </w:hyperlink>
     </w:p>
     <w:p>
+      <w:pPr>
+        <w:rPr>
+          <w:rStyle w:val="Hyperlink"/>
+        </w:rPr>
+      </w:pPr>
       <w:hyperlink r:id="rId5" w:history="1">
         <w:r>
           <w:rPr>
@@ -22,6 +27,61 @@
         </w:r>
       </w:hyperlink>
     </w:p>
+    <w:p>
+      <w:pPr>
+        <w:rPr>
+          <w:rStyle w:val="Hyperlink"/>
+        </w:rPr>
+      </w:pPr>
+      <w:hyperlink r:id="rId6" w:anchor="summary" w:history="1">
+        <w:r>
+          <w:rPr>
+            <w:rStyle w:val="Hyperlink"/>
+          </w:rPr>
+          <w:t>https://www.conventionalcommits.org/en/v1.0.0/#summary</w:t>
+        </w:r>
+      </w:hyperlink>
+    </w:p>
+    <w:p>
+      <w:hyperlink r:id="rId7" w:tgtFrame="_blank" w:history="1">
+        <w:r>
+          <w:rPr>
+            <w:rStyle w:val="Hyperlink"/>
+            <w:rFonts w:ascii="Roboto" w:hAnsi="Roboto"/>
+            <w:color w:val="3367D6"/>
+            <w:sz w:val="20"/>
+            <w:szCs w:val="20"/>
+            <w:shd w:val="clear" w:color="auto" w:fill="FFFFFF"/>
+          </w:rPr>
+          <w:t>https://www.youtube.com/watch?v=-K4z</w:t>
+        </w:r>
+        <w:r>
+          <w:rPr>
+            <w:rStyle w:val="Hyperlink"/>
+            <w:rFonts w:ascii="Roboto" w:hAnsi="Roboto"/>
+            <w:color w:val="3367D6"/>
+            <w:sz w:val="20"/>
+            <w:szCs w:val="20"/>
+            <w:shd w:val="clear" w:color="auto" w:fill="FFFFFF"/>
+          </w:rPr>
+          <w:t>o</w:t>
+        </w:r>
+        <w:r>
+          <w:rPr>
+            <w:rStyle w:val="Hyperlink"/>
+            <w:rFonts w:ascii="Roboto" w:hAnsi="Roboto"/>
+            <w:color w:val="3367D6"/>
+            <w:sz w:val="20"/>
+            <w:szCs w:val="20"/>
+            <w:shd w:val="clear" w:color="auto" w:fill="FFFFFF"/>
+          </w:rPr>
+          <w:t>naIrV8</w:t>
+        </w:r>
+      </w:hyperlink>
+    </w:p>
+    <w:p/>
+    <w:p/>
+    <w:p/>
     <w:p/>
     <w:sectPr>
       <w:pgSz w:w="11906" w:h="16838"/>
@@ -482,6 +542,18 @@
       <w:shd w:val="clear" w:color="auto" w:fill="E1DFDD"/>
     </w:rPr>
   </w:style>
+  <w:style w:type="character" w:styleId="FollowedHyperlink">
+    <w:name w:val="FollowedHyperlink"/>
+    <w:basedOn w:val="DefaultParagraphFont"/>
+    <w:uiPriority w:val="99"/>
+    <w:semiHidden/>
+    <w:unhideWhenUsed/>
+    <w:rsid w:val="0001745A"/>
+    <w:rPr>
+      <w:color w:val="954F72" w:themeColor="followedHyperlink"/>
+      <w:u w:val="single"/>
+    </w:rPr>
+  </w:style>
 </w:styles>
 </file>
 

</xml_diff>